<commit_message>
changes Database and session
changing to user name display and button parth Database
</commit_message>
<xml_diff>
--- a/Synopsis2 (1).docx
+++ b/Synopsis2 (1).docx
@@ -1,6 +1,6 @@
 
 <file path=word/document.xml><?xml version="1.0" encoding="utf-8"?>
-<w:document xmlns:wpc="http://schemas.microsoft.com/office/word/2010/wordprocessingCanvas" xmlns:cx="http://schemas.microsoft.com/office/drawing/2014/chartex" xmlns:mc="http://schemas.openxmlformats.org/markup-compatibility/2006" xmlns:o="urn:schemas-microsoft-com:office:office" xmlns:r="http://schemas.openxmlformats.org/officeDocument/2006/relationships" xmlns:m="http://schemas.openxmlformats.org/officeDocument/2006/math" xmlns:v="urn:schemas-microsoft-com:vml" xmlns:wp14="http://schemas.microsoft.com/office/word/2010/wordprocessingDrawing" xmlns:wp="http://schemas.openxmlformats.org/drawingml/2006/wordprocessingDrawing" xmlns:w10="urn:schemas-microsoft-com:office:word" xmlns:w="http://schemas.openxmlformats.org/wordprocessingml/2006/main" xmlns:w14="http://schemas.microsoft.com/office/word/2010/wordml" xmlns:w15="http://schemas.microsoft.com/office/word/2012/wordml" xmlns:w16se="http://schemas.microsoft.com/office/word/2015/wordml/symex" xmlns:wpg="http://schemas.microsoft.com/office/word/2010/wordprocessingGroup" xmlns:wpi="http://schemas.microsoft.com/office/word/2010/wordprocessingInk" xmlns:wne="http://schemas.microsoft.com/office/word/2006/wordml" xmlns:wps="http://schemas.microsoft.com/office/word/2010/wordprocessingShape" mc:Ignorable="w14 w15 w16se wp14">
+<w:document xmlns:wpc="http://schemas.microsoft.com/office/word/2010/wordprocessingCanvas" xmlns:cx="http://schemas.microsoft.com/office/drawing/2014/chartex" xmlns:cx1="http://schemas.microsoft.com/office/drawing/2015/9/8/chartex" xmlns:cx2="http://schemas.microsoft.com/office/drawing/2015/10/21/chartex" xmlns:cx3="http://schemas.microsoft.com/office/drawing/2016/5/9/chartex" xmlns:cx4="http://schemas.microsoft.com/office/drawing/2016/5/10/chartex" xmlns:cx5="http://schemas.microsoft.com/office/drawing/2016/5/11/chartex" xmlns:cx6="http://schemas.microsoft.com/office/drawing/2016/5/12/chartex" xmlns:cx7="http://schemas.microsoft.com/office/drawing/2016/5/13/chartex" xmlns:cx8="http://schemas.microsoft.com/office/drawing/2016/5/14/chartex" xmlns:mc="http://schemas.openxmlformats.org/markup-compatibility/2006" xmlns:aink="http://schemas.microsoft.com/office/drawing/2016/ink" xmlns:am3d="http://schemas.microsoft.com/office/drawing/2017/model3d" xmlns:o="urn:schemas-microsoft-com:office:office" xmlns:oel="http://schemas.microsoft.com/office/2019/extlst" xmlns:r="http://schemas.openxmlformats.org/officeDocument/2006/relationships" xmlns:m="http://schemas.openxmlformats.org/officeDocument/2006/math" xmlns:v="urn:schemas-microsoft-com:vml" xmlns:wp14="http://schemas.microsoft.com/office/word/2010/wordprocessingDrawing" xmlns:wp="http://schemas.openxmlformats.org/drawingml/2006/wordprocessingDrawing" xmlns:w10="urn:schemas-microsoft-com:office:word" xmlns:w="http://schemas.openxmlformats.org/wordprocessingml/2006/main" xmlns:w14="http://schemas.microsoft.com/office/word/2010/wordml" xmlns:w15="http://schemas.microsoft.com/office/word/2012/wordml" xmlns:w16cex="http://schemas.microsoft.com/office/word/2018/wordml/cex" xmlns:w16cid="http://schemas.microsoft.com/office/word/2016/wordml/cid" xmlns:w16="http://schemas.microsoft.com/office/word/2018/wordml" xmlns:w16sdtdh="http://schemas.microsoft.com/office/word/2020/wordml/sdtdatahash" xmlns:w16se="http://schemas.microsoft.com/office/word/2015/wordml/symex" xmlns:wpg="http://schemas.microsoft.com/office/word/2010/wordprocessingGroup" xmlns:wpi="http://schemas.microsoft.com/office/word/2010/wordprocessingInk" xmlns:wne="http://schemas.microsoft.com/office/word/2006/wordml" xmlns:wps="http://schemas.microsoft.com/office/word/2010/wordprocessingShape" mc:Ignorable="w14 w15 w16se w16cid w16 w16cex w16sdtdh wp14">
   <w:body>
     <w:p>
       <w:pPr>
@@ -767,17 +767,7 @@
           <w:sz w:val="28"/>
           <w:szCs w:val="28"/>
         </w:rPr>
-        <w:t xml:space="preserve"> (TY – BCA Sec </w:t>
-      </w:r>
-      <w:bookmarkStart w:id="0" w:name="_GoBack"/>
-      <w:bookmarkEnd w:id="0"/>
-      <w:r>
-        <w:rPr>
-          <w:rFonts w:ascii="Times New Roman" w:hAnsi="Times New Roman" w:cs="Times New Roman"/>
-          <w:sz w:val="28"/>
-          <w:szCs w:val="28"/>
-        </w:rPr>
-        <w:t>I</w:t>
+        <w:t xml:space="preserve"> (TY – BCA Sec I</w:t>
       </w:r>
       <w:r>
         <w:rPr>
@@ -906,27 +896,7 @@
           <w:szCs w:val="24"/>
         </w:rPr>
         <w:tab/>
-        <w:t xml:space="preserve">Now </w:t>
-      </w:r>
-      <w:proofErr w:type="gramStart"/>
-      <w:r>
-        <w:rPr>
-          <w:rFonts w:ascii="Times New Roman" w:hAnsi="Times New Roman" w:cs="Times New Roman"/>
-          <w:bCs/>
-          <w:sz w:val="24"/>
-          <w:szCs w:val="24"/>
-        </w:rPr>
-        <w:t>a days</w:t>
-      </w:r>
-      <w:proofErr w:type="gramEnd"/>
-      <w:r>
-        <w:rPr>
-          <w:rFonts w:ascii="Times New Roman" w:hAnsi="Times New Roman" w:cs="Times New Roman"/>
-          <w:bCs/>
-          <w:sz w:val="24"/>
-          <w:szCs w:val="24"/>
-        </w:rPr>
-        <w:t xml:space="preserve"> all globe becomes digitalized, but some of system still remains undeveloped. Most of the systems are small businesses</w:t>
+        <w:t>Now a days all globe becomes digitalized, but some of system still remains undeveloped. Most of the systems are small businesses</w:t>
       </w:r>
       <w:r>
         <w:rPr>
@@ -1081,7 +1051,7 @@
           <w:sz w:val="24"/>
           <w:szCs w:val="24"/>
         </w:rPr>
-        <w:t xml:space="preserve"> there is need of one automated system. So we have to developed </w:t>
+        <w:t xml:space="preserve"> there is need of one automated system. </w:t>
       </w:r>
       <w:proofErr w:type="gramStart"/>
       <w:r>
@@ -1090,7 +1060,7 @@
           <w:sz w:val="24"/>
           <w:szCs w:val="24"/>
         </w:rPr>
-        <w:t>a</w:t>
+        <w:t>So</w:t>
       </w:r>
       <w:proofErr w:type="gramEnd"/>
       <w:r>
@@ -1099,7 +1069,7 @@
           <w:sz w:val="24"/>
           <w:szCs w:val="24"/>
         </w:rPr>
-        <w:t xml:space="preserve"> automated system</w:t>
+        <w:t xml:space="preserve"> we have to developed a automated system</w:t>
       </w:r>
       <w:r>
         <w:rPr>
@@ -1453,6 +1423,7 @@
           <w:sz w:val="24"/>
           <w:szCs w:val="24"/>
         </w:rPr>
+        <w:lastRenderedPageBreak/>
         <w:t>1.</w:t>
       </w:r>
       <w:r>
@@ -2191,25 +2162,7 @@
           <w:sz w:val="24"/>
           <w:szCs w:val="24"/>
         </w:rPr>
-        <w:t xml:space="preserve">It minimizes the extra paper </w:t>
-      </w:r>
-      <w:proofErr w:type="gramStart"/>
-      <w:r>
-        <w:rPr>
-          <w:rFonts w:ascii="Times New Roman" w:hAnsi="Times New Roman" w:cs="Times New Roman"/>
-          <w:sz w:val="24"/>
-          <w:szCs w:val="24"/>
-        </w:rPr>
-        <w:t>work,</w:t>
-      </w:r>
-      <w:proofErr w:type="gramEnd"/>
-      <w:r>
-        <w:rPr>
-          <w:rFonts w:ascii="Times New Roman" w:hAnsi="Times New Roman" w:cs="Times New Roman"/>
-          <w:sz w:val="24"/>
-          <w:szCs w:val="24"/>
-        </w:rPr>
-        <w:t xml:space="preserve"> it takes minimum time than the Existing System. It maintains the accuracy of Data. There are no any such chances that data can be loss.</w:t>
+        <w:t>It minimizes the extra paper work, it takes minimum time than the Existing System. It maintains the accuracy of Data. There are no any such chances that data can be loss.</w:t>
       </w:r>
     </w:p>
     <w:p>
@@ -2441,6 +2394,7 @@
           <w:szCs w:val="28"/>
           <w:u w:val="single"/>
         </w:rPr>
+        <w:lastRenderedPageBreak/>
         <w:t xml:space="preserve">Drawbacks of Proposed </w:t>
       </w:r>
       <w:proofErr w:type="gramStart"/>
@@ -2908,6 +2862,7 @@
           <w:szCs w:val="28"/>
           <w:u w:val="single"/>
         </w:rPr>
+        <w:lastRenderedPageBreak/>
         <w:t>*</w:t>
       </w:r>
       <w:r>
@@ -3755,7 +3710,7 @@
 </file>
 
 <file path=word/numbering.xml><?xml version="1.0" encoding="utf-8"?>
-<w:numbering xmlns:wpc="http://schemas.microsoft.com/office/word/2010/wordprocessingCanvas" xmlns:cx="http://schemas.microsoft.com/office/drawing/2014/chartex" xmlns:mc="http://schemas.openxmlformats.org/markup-compatibility/2006" xmlns:o="urn:schemas-microsoft-com:office:office" xmlns:r="http://schemas.openxmlformats.org/officeDocument/2006/relationships" xmlns:m="http://schemas.openxmlformats.org/officeDocument/2006/math" xmlns:v="urn:schemas-microsoft-com:vml" xmlns:wp14="http://schemas.microsoft.com/office/word/2010/wordprocessingDrawing" xmlns:wp="http://schemas.openxmlformats.org/drawingml/2006/wordprocessingDrawing" xmlns:w10="urn:schemas-microsoft-com:office:word" xmlns:w="http://schemas.openxmlformats.org/wordprocessingml/2006/main" xmlns:w14="http://schemas.microsoft.com/office/word/2010/wordml" xmlns:w15="http://schemas.microsoft.com/office/word/2012/wordml" xmlns:w16se="http://schemas.microsoft.com/office/word/2015/wordml/symex" xmlns:wpg="http://schemas.microsoft.com/office/word/2010/wordprocessingGroup" xmlns:wpi="http://schemas.microsoft.com/office/word/2010/wordprocessingInk" xmlns:wne="http://schemas.microsoft.com/office/word/2006/wordml" xmlns:wps="http://schemas.microsoft.com/office/word/2010/wordprocessingShape" mc:Ignorable="w14 w15 w16se wp14">
+<w:numbering xmlns:wpc="http://schemas.microsoft.com/office/word/2010/wordprocessingCanvas" xmlns:cx="http://schemas.microsoft.com/office/drawing/2014/chartex" xmlns:cx1="http://schemas.microsoft.com/office/drawing/2015/9/8/chartex" xmlns:cx2="http://schemas.microsoft.com/office/drawing/2015/10/21/chartex" xmlns:cx3="http://schemas.microsoft.com/office/drawing/2016/5/9/chartex" xmlns:cx4="http://schemas.microsoft.com/office/drawing/2016/5/10/chartex" xmlns:cx5="http://schemas.microsoft.com/office/drawing/2016/5/11/chartex" xmlns:cx6="http://schemas.microsoft.com/office/drawing/2016/5/12/chartex" xmlns:cx7="http://schemas.microsoft.com/office/drawing/2016/5/13/chartex" xmlns:cx8="http://schemas.microsoft.com/office/drawing/2016/5/14/chartex" xmlns:mc="http://schemas.openxmlformats.org/markup-compatibility/2006" xmlns:aink="http://schemas.microsoft.com/office/drawing/2016/ink" xmlns:am3d="http://schemas.microsoft.com/office/drawing/2017/model3d" xmlns:o="urn:schemas-microsoft-com:office:office" xmlns:oel="http://schemas.microsoft.com/office/2019/extlst" xmlns:r="http://schemas.openxmlformats.org/officeDocument/2006/relationships" xmlns:m="http://schemas.openxmlformats.org/officeDocument/2006/math" xmlns:v="urn:schemas-microsoft-com:vml" xmlns:wp14="http://schemas.microsoft.com/office/word/2010/wordprocessingDrawing" xmlns:wp="http://schemas.openxmlformats.org/drawingml/2006/wordprocessingDrawing" xmlns:w10="urn:schemas-microsoft-com:office:word" xmlns:w="http://schemas.openxmlformats.org/wordprocessingml/2006/main" xmlns:w14="http://schemas.microsoft.com/office/word/2010/wordml" xmlns:w15="http://schemas.microsoft.com/office/word/2012/wordml" xmlns:w16cex="http://schemas.microsoft.com/office/word/2018/wordml/cex" xmlns:w16cid="http://schemas.microsoft.com/office/word/2016/wordml/cid" xmlns:w16="http://schemas.microsoft.com/office/word/2018/wordml" xmlns:w16sdtdh="http://schemas.microsoft.com/office/word/2020/wordml/sdtdatahash" xmlns:w16se="http://schemas.microsoft.com/office/word/2015/wordml/symex" xmlns:wpg="http://schemas.microsoft.com/office/word/2010/wordprocessingGroup" xmlns:wpi="http://schemas.microsoft.com/office/word/2010/wordprocessingInk" xmlns:wne="http://schemas.microsoft.com/office/word/2006/wordml" xmlns:wps="http://schemas.microsoft.com/office/word/2010/wordprocessingShape" mc:Ignorable="w14 w15 w16se w16cid w16 w16cex w16sdtdh wp14">
   <w:abstractNum w:abstractNumId="0" w15:restartNumberingAfterBreak="0">
     <w:nsid w:val="0A255399"/>
     <w:multiLevelType w:val="hybridMultilevel"/>
@@ -6019,71 +5974,71 @@
       </w:rPr>
     </w:lvl>
   </w:abstractNum>
-  <w:num w:numId="1">
+  <w:num w:numId="1" w16cid:durableId="153223220">
     <w:abstractNumId w:val="19"/>
   </w:num>
-  <w:num w:numId="2">
+  <w:num w:numId="2" w16cid:durableId="2127650385">
     <w:abstractNumId w:val="4"/>
   </w:num>
-  <w:num w:numId="3">
+  <w:num w:numId="3" w16cid:durableId="493885094">
     <w:abstractNumId w:val="15"/>
   </w:num>
-  <w:num w:numId="4">
+  <w:num w:numId="4" w16cid:durableId="2062362731">
     <w:abstractNumId w:val="7"/>
   </w:num>
-  <w:num w:numId="5">
+  <w:num w:numId="5" w16cid:durableId="1374697541">
     <w:abstractNumId w:val="13"/>
   </w:num>
-  <w:num w:numId="6">
+  <w:num w:numId="6" w16cid:durableId="223026935">
     <w:abstractNumId w:val="8"/>
   </w:num>
-  <w:num w:numId="7">
+  <w:num w:numId="7" w16cid:durableId="321081363">
     <w:abstractNumId w:val="2"/>
   </w:num>
-  <w:num w:numId="8">
+  <w:num w:numId="8" w16cid:durableId="1544712906">
     <w:abstractNumId w:val="1"/>
   </w:num>
-  <w:num w:numId="9">
+  <w:num w:numId="9" w16cid:durableId="2078820177">
     <w:abstractNumId w:val="10"/>
   </w:num>
-  <w:num w:numId="10">
+  <w:num w:numId="10" w16cid:durableId="459767035">
     <w:abstractNumId w:val="18"/>
   </w:num>
-  <w:num w:numId="11">
+  <w:num w:numId="11" w16cid:durableId="264462807">
     <w:abstractNumId w:val="5"/>
   </w:num>
-  <w:num w:numId="12">
+  <w:num w:numId="12" w16cid:durableId="1138647444">
     <w:abstractNumId w:val="17"/>
   </w:num>
-  <w:num w:numId="13">
+  <w:num w:numId="13" w16cid:durableId="771363484">
     <w:abstractNumId w:val="16"/>
   </w:num>
-  <w:num w:numId="14">
+  <w:num w:numId="14" w16cid:durableId="511457498">
     <w:abstractNumId w:val="9"/>
   </w:num>
-  <w:num w:numId="15">
+  <w:num w:numId="15" w16cid:durableId="1606385028">
     <w:abstractNumId w:val="14"/>
   </w:num>
-  <w:num w:numId="16">
+  <w:num w:numId="16" w16cid:durableId="1327513511">
     <w:abstractNumId w:val="3"/>
   </w:num>
-  <w:num w:numId="17">
+  <w:num w:numId="17" w16cid:durableId="8680517">
     <w:abstractNumId w:val="11"/>
   </w:num>
-  <w:num w:numId="18">
+  <w:num w:numId="18" w16cid:durableId="2073654924">
     <w:abstractNumId w:val="12"/>
   </w:num>
-  <w:num w:numId="19">
+  <w:num w:numId="19" w16cid:durableId="1656643585">
     <w:abstractNumId w:val="0"/>
   </w:num>
-  <w:num w:numId="20">
+  <w:num w:numId="20" w16cid:durableId="1014573715">
     <w:abstractNumId w:val="6"/>
   </w:num>
 </w:numbering>
 </file>
 
 <file path=word/styles.xml><?xml version="1.0" encoding="utf-8"?>
-<w:styles xmlns:mc="http://schemas.openxmlformats.org/markup-compatibility/2006" xmlns:r="http://schemas.openxmlformats.org/officeDocument/2006/relationships" xmlns:w="http://schemas.openxmlformats.org/wordprocessingml/2006/main" xmlns:w14="http://schemas.microsoft.com/office/word/2010/wordml" xmlns:w15="http://schemas.microsoft.com/office/word/2012/wordml" xmlns:w16se="http://schemas.microsoft.com/office/word/2015/wordml/symex" mc:Ignorable="w14 w15 w16se">
+<w:styles xmlns:mc="http://schemas.openxmlformats.org/markup-compatibility/2006" xmlns:r="http://schemas.openxmlformats.org/officeDocument/2006/relationships" xmlns:w="http://schemas.openxmlformats.org/wordprocessingml/2006/main" xmlns:w14="http://schemas.microsoft.com/office/word/2010/wordml" xmlns:w15="http://schemas.microsoft.com/office/word/2012/wordml" xmlns:w16cex="http://schemas.microsoft.com/office/word/2018/wordml/cex" xmlns:w16cid="http://schemas.microsoft.com/office/word/2016/wordml/cid" xmlns:w16="http://schemas.microsoft.com/office/word/2018/wordml" xmlns:w16sdtdh="http://schemas.microsoft.com/office/word/2020/wordml/sdtdatahash" xmlns:w16se="http://schemas.microsoft.com/office/word/2015/wordml/symex" mc:Ignorable="w14 w15 w16se w16cid w16 w16cex w16sdtdh">
   <w:docDefaults>
     <w:rPrDefault>
       <w:rPr>
@@ -6099,7 +6054,7 @@
       </w:pPr>
     </w:pPrDefault>
   </w:docDefaults>
-  <w:latentStyles w:defLockedState="0" w:defUIPriority="99" w:defSemiHidden="0" w:defUnhideWhenUsed="0" w:defQFormat="0" w:count="371">
+  <w:latentStyles w:defLockedState="0" w:defUIPriority="99" w:defSemiHidden="0" w:defUnhideWhenUsed="0" w:defQFormat="0" w:count="376">
     <w:lsdException w:name="Normal" w:uiPriority="0" w:qFormat="1"/>
     <w:lsdException w:name="heading 1" w:uiPriority="9" w:qFormat="1"/>
     <w:lsdException w:name="heading 2" w:semiHidden="1" w:uiPriority="9" w:unhideWhenUsed="1" w:qFormat="1"/>
@@ -6471,6 +6426,11 @@
     <w:lsdException w:name="List Table 5 Dark Accent 6" w:uiPriority="50"/>
     <w:lsdException w:name="List Table 6 Colorful Accent 6" w:uiPriority="51"/>
     <w:lsdException w:name="List Table 7 Colorful Accent 6" w:uiPriority="52"/>
+    <w:lsdException w:name="Mention" w:semiHidden="1" w:unhideWhenUsed="1"/>
+    <w:lsdException w:name="Smart Hyperlink" w:semiHidden="1" w:unhideWhenUsed="1"/>
+    <w:lsdException w:name="Hashtag" w:semiHidden="1" w:unhideWhenUsed="1"/>
+    <w:lsdException w:name="Unresolved Mention" w:semiHidden="1" w:unhideWhenUsed="1"/>
+    <w:lsdException w:name="Smart Link" w:semiHidden="1" w:unhideWhenUsed="1"/>
   </w:latentStyles>
   <w:style w:type="paragraph" w:default="1" w:styleId="Normal">
     <w:name w:val="Normal"/>

</xml_diff>